<commit_message>
Fixed CC analysis, Added more documentation
</commit_message>
<xml_diff>
--- a/explanation.docx
+++ b/explanation.docx
@@ -113,6 +113,138 @@
           <w:bCs/>
         </w:rPr>
         <w:t>Current Approach</w:t>
+      </w:r>
+    </w:p>
+    <w:tbl>
+      <w:tblPr>
+        <w:tblStyle w:val="TableGrid"/>
+        <w:tblW w:w="0" w:type="auto"/>
+        <w:tblBorders>
+          <w:top w:val="none" w:sz="0" w:space="0" w:color="auto"/>
+          <w:left w:val="none" w:sz="0" w:space="0" w:color="auto"/>
+          <w:bottom w:val="none" w:sz="0" w:space="0" w:color="auto"/>
+          <w:right w:val="none" w:sz="0" w:space="0" w:color="auto"/>
+          <w:insideH w:val="none" w:sz="0" w:space="0" w:color="auto"/>
+          <w:insideV w:val="none" w:sz="0" w:space="0" w:color="auto"/>
+        </w:tblBorders>
+        <w:tblCellMar>
+          <w:left w:w="0" w:type="dxa"/>
+          <w:right w:w="0" w:type="dxa"/>
+        </w:tblCellMar>
+        <w:tblLook w:val="04A0" w:firstRow="1" w:lastRow="0" w:firstColumn="1" w:lastColumn="0" w:noHBand="0" w:noVBand="1"/>
+      </w:tblPr>
+      <w:tblGrid>
+        <w:gridCol w:w="9020"/>
+      </w:tblGrid>
+      <w:tr>
+        <w:tc>
+          <w:tcPr>
+            <w:tcW w:w="9010" w:type="dxa"/>
+          </w:tcPr>
+          <w:p>
+            <w:pPr>
+              <w:spacing w:after="120"/>
+              <w:jc w:val="center"/>
+              <w:rPr>
+                <w:b/>
+                <w:bCs/>
+              </w:rPr>
+            </w:pPr>
+            <w:r>
+              <w:rPr>
+                <w:b/>
+                <w:bCs/>
+                <w:noProof/>
+              </w:rPr>
+              <w:drawing>
+                <wp:inline distT="0" distB="0" distL="0" distR="0" wp14:anchorId="648D43F7" wp14:editId="6017C596">
+                  <wp:extent cx="5727700" cy="3211195"/>
+                  <wp:effectExtent l="0" t="0" r="0" b="1905"/>
+                  <wp:docPr id="12" name="Picture 12"/>
+                  <wp:cNvGraphicFramePr>
+                    <a:graphicFrameLocks xmlns:a="http://schemas.openxmlformats.org/drawingml/2006/main" noChangeAspect="1"/>
+                  </wp:cNvGraphicFramePr>
+                  <a:graphic xmlns:a="http://schemas.openxmlformats.org/drawingml/2006/main">
+                    <a:graphicData uri="http://schemas.openxmlformats.org/drawingml/2006/picture">
+                      <pic:pic xmlns:pic="http://schemas.openxmlformats.org/drawingml/2006/picture">
+                        <pic:nvPicPr>
+                          <pic:cNvPr id="12" name="Screenshot 2022-06-07 at 10.26.08 PM.png"/>
+                          <pic:cNvPicPr/>
+                        </pic:nvPicPr>
+                        <pic:blipFill>
+                          <a:blip r:embed="rId5" cstate="print">
+                            <a:extLst>
+                              <a:ext uri="{28A0092B-C50C-407E-A947-70E740481C1C}">
+                                <a14:useLocalDpi xmlns:a14="http://schemas.microsoft.com/office/drawing/2010/main" val="0"/>
+                              </a:ext>
+                            </a:extLst>
+                          </a:blip>
+                          <a:stretch>
+                            <a:fillRect/>
+                          </a:stretch>
+                        </pic:blipFill>
+                        <pic:spPr>
+                          <a:xfrm>
+                            <a:off x="0" y="0"/>
+                            <a:ext cx="5727700" cy="3211195"/>
+                          </a:xfrm>
+                          <a:prstGeom prst="rect">
+                            <a:avLst/>
+                          </a:prstGeom>
+                        </pic:spPr>
+                      </pic:pic>
+                    </a:graphicData>
+                  </a:graphic>
+                </wp:inline>
+              </w:drawing>
+            </w:r>
+          </w:p>
+        </w:tc>
+      </w:tr>
+      <w:tr>
+        <w:tc>
+          <w:tcPr>
+            <w:tcW w:w="9010" w:type="dxa"/>
+          </w:tcPr>
+          <w:p>
+            <w:pPr>
+              <w:spacing w:after="120"/>
+              <w:jc w:val="center"/>
+              <w:rPr>
+                <w:bCs/>
+              </w:rPr>
+            </w:pPr>
+            <w:r>
+              <w:rPr>
+                <w:bCs/>
+              </w:rPr>
+              <w:t>A graphical summary of the current implementation</w:t>
+            </w:r>
+          </w:p>
+        </w:tc>
+      </w:tr>
+    </w:tbl>
+    <w:p>
+      <w:pPr>
+        <w:spacing w:after="120"/>
+        <w:rPr>
+          <w:b/>
+          <w:bCs/>
+        </w:rPr>
+      </w:pPr>
+    </w:p>
+    <w:p>
+      <w:pPr>
+        <w:spacing w:after="120"/>
+        <w:rPr>
+          <w:bCs/>
+        </w:rPr>
+      </w:pPr>
+      <w:r>
+        <w:rPr>
+          <w:bCs/>
+        </w:rPr>
+        <w:t>The Steps described in the figure above are summarised below</w:t>
       </w:r>
     </w:p>
     <w:tbl>
@@ -156,15 +288,24 @@
                 <w:b/>
                 <w:bCs/>
               </w:rPr>
-              <w:t>Localization</w:t>
+              <w:t>Segmentation</w:t>
             </w:r>
           </w:p>
           <w:p>
             <w:r>
-              <w:t>Split image into a grid layout and classify each square patch as either part of a barcode (Class-1) or background (Class-0). See below for details on how the classifier was trained. The images below show the classifiers output. Red squares are detected as Class-1 (barcode region) and green squares are Class-0 (background)</w:t>
+              <w:t>Split image into a grid layout and classify each square patch as either part of a barcode (Class-1) or background (Class-0). See</w:t>
+            </w:r>
+            <w:r>
+              <w:t xml:space="preserve"> “Supervised Training” section</w:t>
+            </w:r>
+            <w:r>
+              <w:t xml:space="preserve"> below for details on how the classifier was trained. The images below show the classifiers output. Red squares are detected as Class-1 (barcode region) and green squares are Class-0 (background)</w:t>
             </w:r>
             <w:r>
               <w:t>.</w:t>
+            </w:r>
+            <w:r>
+              <w:t xml:space="preserve"> While the bounding box labels used for training are axis-aligned bounding boxes, this approach attempts to get a coarse segmentation of the barcode region.</w:t>
             </w:r>
           </w:p>
           <w:p/>
@@ -178,6 +319,9 @@
             <w:r>
               <w:t>4 and 80, which were better than the results for patch size 128</w:t>
             </w:r>
+            <w:r>
+              <w:t>.</w:t>
+            </w:r>
           </w:p>
           <w:p/>
           <w:p>
@@ -185,21 +329,49 @@
               <w:t>Possible alternative</w:t>
             </w:r>
             <w:r>
-              <w:t xml:space="preserve"> approaches for this step could be to use a</w:t>
-            </w:r>
+              <w:t xml:space="preserve"> approaches for this step could be to use </w:t>
+            </w:r>
+            <w:proofErr w:type="spellStart"/>
+            <w:r>
+              <w:t>a</w:t>
+            </w:r>
+            <w:proofErr w:type="spellEnd"/>
             <w:r>
               <w:t xml:space="preserve"> </w:t>
             </w:r>
+            <w:r>
+              <w:t>object detection model</w:t>
+            </w:r>
+            <w:r>
+              <w:t>s</w:t>
+            </w:r>
+            <w:r>
+              <w:t xml:space="preserve"> such as </w:t>
+            </w:r>
             <w:proofErr w:type="spellStart"/>
             <w:r>
               <w:t>RetinaNet</w:t>
             </w:r>
             <w:proofErr w:type="spellEnd"/>
             <w:r>
-              <w:t xml:space="preserve"> like object detection model</w:t>
-            </w:r>
-            <w:r>
-              <w:t>s</w:t>
+              <w:t>,</w:t>
+            </w:r>
+            <w:r>
+              <w:t xml:space="preserve"> segmentation models</w:t>
+            </w:r>
+            <w:r>
+              <w:t xml:space="preserve"> such as </w:t>
+            </w:r>
+            <w:r>
+              <w:t xml:space="preserve">Mask RCNN and </w:t>
+            </w:r>
+            <w:proofErr w:type="spellStart"/>
+            <w:r>
+              <w:t>UNet</w:t>
+            </w:r>
+            <w:proofErr w:type="spellEnd"/>
+            <w:r>
+              <w:t>,</w:t>
             </w:r>
             <w:r>
               <w:t xml:space="preserve"> or</w:t>
@@ -214,7 +386,19 @@
               <w:t xml:space="preserve">. </w:t>
             </w:r>
             <w:r>
-              <w:t xml:space="preserve">These are discussed below in the Design Choices section. </w:t>
+              <w:t xml:space="preserve">These </w:t>
+            </w:r>
+            <w:r>
+              <w:t xml:space="preserve">alternatives </w:t>
+            </w:r>
+            <w:r>
+              <w:t xml:space="preserve">are discussed </w:t>
+            </w:r>
+            <w:r>
+              <w:t xml:space="preserve">further </w:t>
+            </w:r>
+            <w:r>
+              <w:t xml:space="preserve">in the Design Choices section. </w:t>
             </w:r>
           </w:p>
         </w:tc>
@@ -253,6 +437,7 @@
                     <w:rPr>
                       <w:noProof/>
                     </w:rPr>
+                    <w:lastRenderedPageBreak/>
                     <w:drawing>
                       <wp:inline distT="0" distB="0" distL="0" distR="0" wp14:anchorId="62B532B3" wp14:editId="23B781D8">
                         <wp:extent cx="1820610" cy="1368000"/>
@@ -269,7 +454,7 @@
                                 <pic:cNvPicPr/>
                               </pic:nvPicPr>
                               <pic:blipFill rotWithShape="1">
-                                <a:blip r:embed="rId5" cstate="print">
+                                <a:blip r:embed="rId6" cstate="print">
                                   <a:extLst>
                                     <a:ext uri="{28A0092B-C50C-407E-A947-70E740481C1C}">
                                       <a14:useLocalDpi xmlns:a14="http://schemas.microsoft.com/office/drawing/2010/main" val="0"/>
@@ -329,7 +514,7 @@
                                 <pic:cNvPicPr/>
                               </pic:nvPicPr>
                               <pic:blipFill rotWithShape="1">
-                                <a:blip r:embed="rId6" cstate="print">
+                                <a:blip r:embed="rId7" cstate="print">
                                   <a:extLst>
                                     <a:ext uri="{28A0092B-C50C-407E-A947-70E740481C1C}">
                                       <a14:useLocalDpi xmlns:a14="http://schemas.microsoft.com/office/drawing/2010/main" val="0"/>
@@ -389,7 +574,7 @@
                                 <pic:cNvPicPr/>
                               </pic:nvPicPr>
                               <pic:blipFill rotWithShape="1">
-                                <a:blip r:embed="rId7" cstate="print">
+                                <a:blip r:embed="rId8" cstate="print">
                                   <a:extLst>
                                     <a:ext uri="{28A0092B-C50C-407E-A947-70E740481C1C}">
                                       <a14:useLocalDpi xmlns:a14="http://schemas.microsoft.com/office/drawing/2010/main" val="0"/>
@@ -591,7 +776,19 @@
               <w:rPr>
                 <w:bCs/>
               </w:rPr>
-              <w:t>One additional step that could be introduced in future versions would be to train a binary classifier to classify these connected components as barcode or non-barcode regions. These regions being much larger, capture more contextual information.</w:t>
+              <w:t>One additional step that could be introduced in future versions would be to train a binary classifier to classify these connected components as barcode or non-barcode regions. These regions being much larger, capture more contextual information</w:t>
+            </w:r>
+            <w:r>
+              <w:rPr>
+                <w:bCs/>
+              </w:rPr>
+              <w:t xml:space="preserve"> and therefore a simple binary classifier should be able to distinguish the two classes</w:t>
+            </w:r>
+            <w:r>
+              <w:rPr>
+                <w:bCs/>
+              </w:rPr>
+              <w:t>.</w:t>
             </w:r>
           </w:p>
         </w:tc>
@@ -630,7 +827,6 @@
                     <w:rPr>
                       <w:noProof/>
                     </w:rPr>
-                    <w:lastRenderedPageBreak/>
                     <w:drawing>
                       <wp:inline distT="0" distB="0" distL="0" distR="0" wp14:anchorId="17B1F6A7" wp14:editId="1442B4FB">
                         <wp:extent cx="1805842" cy="1368000"/>
@@ -647,7 +843,7 @@
                                 <pic:cNvPicPr/>
                               </pic:nvPicPr>
                               <pic:blipFill rotWithShape="1">
-                                <a:blip r:embed="rId8" cstate="print">
+                                <a:blip r:embed="rId9" cstate="print">
                                   <a:extLst>
                                     <a:ext uri="{28A0092B-C50C-407E-A947-70E740481C1C}">
                                       <a14:useLocalDpi xmlns:a14="http://schemas.microsoft.com/office/drawing/2010/main" val="0"/>
@@ -707,7 +903,7 @@
                                 <pic:cNvPicPr/>
                               </pic:nvPicPr>
                               <pic:blipFill rotWithShape="1">
-                                <a:blip r:embed="rId9" cstate="print">
+                                <a:blip r:embed="rId10" cstate="print">
                                   <a:extLst>
                                     <a:ext uri="{28A0092B-C50C-407E-A947-70E740481C1C}">
                                       <a14:useLocalDpi xmlns:a14="http://schemas.microsoft.com/office/drawing/2010/main" val="0"/>
@@ -767,7 +963,7 @@
                                 <pic:cNvPicPr/>
                               </pic:nvPicPr>
                               <pic:blipFill rotWithShape="1">
-                                <a:blip r:embed="rId10" cstate="print">
+                                <a:blip r:embed="rId11" cstate="print">
                                   <a:extLst>
                                     <a:ext uri="{28A0092B-C50C-407E-A947-70E740481C1C}">
                                       <a14:useLocalDpi xmlns:a14="http://schemas.microsoft.com/office/drawing/2010/main" val="0"/>
@@ -829,7 +1025,7 @@
                                 <pic:cNvPicPr/>
                               </pic:nvPicPr>
                               <pic:blipFill rotWithShape="1">
-                                <a:blip r:embed="rId11" cstate="print">
+                                <a:blip r:embed="rId12" cstate="print">
                                   <a:extLst>
                                     <a:ext uri="{28A0092B-C50C-407E-A947-70E740481C1C}">
                                       <a14:useLocalDpi xmlns:a14="http://schemas.microsoft.com/office/drawing/2010/main" val="0"/>
@@ -889,7 +1085,7 @@
                                 <pic:cNvPicPr/>
                               </pic:nvPicPr>
                               <pic:blipFill rotWithShape="1">
-                                <a:blip r:embed="rId12" cstate="print">
+                                <a:blip r:embed="rId13" cstate="print">
                                   <a:extLst>
                                     <a:ext uri="{28A0092B-C50C-407E-A947-70E740481C1C}">
                                       <a14:useLocalDpi xmlns:a14="http://schemas.microsoft.com/office/drawing/2010/main" val="0"/>
@@ -949,7 +1145,7 @@
                                 <pic:cNvPicPr/>
                               </pic:nvPicPr>
                               <pic:blipFill rotWithShape="1">
-                                <a:blip r:embed="rId13" cstate="print">
+                                <a:blip r:embed="rId14" cstate="print">
                                   <a:extLst>
                                     <a:ext uri="{28A0092B-C50C-407E-A947-70E740481C1C}">
                                       <a14:useLocalDpi xmlns:a14="http://schemas.microsoft.com/office/drawing/2010/main" val="0"/>
@@ -1047,12 +1243,7 @@
               <w:t xml:space="preserve">3a. </w:t>
             </w:r>
             <w:r>
-              <w:t>For each candidate region compute the a tigh</w:t>
-            </w:r>
-            <w:bookmarkStart w:id="0" w:name="_GoBack"/>
-            <w:bookmarkEnd w:id="0"/>
-            <w:r>
-              <w:t>t rotated bounding box</w:t>
+              <w:t>For each candidate region compute the a tight rotated bounding box</w:t>
             </w:r>
           </w:p>
           <w:p>
@@ -1103,7 +1294,74 @@
               <w:rPr>
                 <w:bCs/>
               </w:rPr>
-              <w:t>images below show the extracted barcode regions for the three images. Note that for each image multiple regions are extracted, which includes these regions. The current implementation is able to extract the barcode region even for out-of-focus (left), non-linearly distorted (middle) and rotated (right) images.</w:t>
+              <w:t>images below show the extracted barcode regions for the three images. Note that for each image</w:t>
+            </w:r>
+            <w:r>
+              <w:rPr>
+                <w:bCs/>
+              </w:rPr>
+              <w:t>,</w:t>
+            </w:r>
+            <w:r>
+              <w:rPr>
+                <w:bCs/>
+              </w:rPr>
+              <w:t xml:space="preserve"> multiple </w:t>
+            </w:r>
+            <w:r>
+              <w:rPr>
+                <w:bCs/>
+              </w:rPr>
+              <w:t xml:space="preserve">barcode </w:t>
+            </w:r>
+            <w:r>
+              <w:rPr>
+                <w:bCs/>
+              </w:rPr>
+              <w:t xml:space="preserve">regions are </w:t>
+            </w:r>
+            <w:r>
+              <w:rPr>
+                <w:bCs/>
+              </w:rPr>
+              <w:t>proposed by the algorithm. Here, only the true</w:t>
+            </w:r>
+            <w:r>
+              <w:rPr>
+                <w:bCs/>
+              </w:rPr>
+              <w:t xml:space="preserve"> </w:t>
+            </w:r>
+            <w:r>
+              <w:rPr>
+                <w:bCs/>
+              </w:rPr>
+              <w:t>barcode</w:t>
+            </w:r>
+            <w:r>
+              <w:rPr>
+                <w:bCs/>
+              </w:rPr>
+              <w:t xml:space="preserve"> regions</w:t>
+            </w:r>
+            <w:r>
+              <w:rPr>
+                <w:bCs/>
+              </w:rPr>
+              <w:t xml:space="preserve"> are shown</w:t>
+            </w:r>
+            <w:r>
+              <w:rPr>
+                <w:bCs/>
+              </w:rPr>
+              <w:t xml:space="preserve">. The current implementation is able to extract the barcode </w:t>
+            </w:r>
+            <w:r>
+              <w:rPr>
+                <w:bCs/>
+              </w:rPr>
+              <w:lastRenderedPageBreak/>
+              <w:t>region even for out-of-focus (left), non-linearly distorted (middle) and rotated (right) images.</w:t>
             </w:r>
           </w:p>
           <w:p>
@@ -1183,6 +1441,7 @@
                     <w:rPr>
                       <w:noProof/>
                     </w:rPr>
+                    <w:lastRenderedPageBreak/>
                     <w:drawing>
                       <wp:inline distT="0" distB="0" distL="0" distR="0" wp14:anchorId="4F56EB3F" wp14:editId="67896858">
                         <wp:extent cx="1048832" cy="1440000"/>
@@ -1199,7 +1458,7 @@
                                 <pic:cNvPicPr/>
                               </pic:nvPicPr>
                               <pic:blipFill rotWithShape="1">
-                                <a:blip r:embed="rId14" cstate="print">
+                                <a:blip r:embed="rId15" cstate="print">
                                   <a:extLst>
                                     <a:ext uri="{28A0092B-C50C-407E-A947-70E740481C1C}">
                                       <a14:useLocalDpi xmlns:a14="http://schemas.microsoft.com/office/drawing/2010/main" val="0"/>
@@ -1262,7 +1521,7 @@
                                 <pic:cNvPicPr/>
                               </pic:nvPicPr>
                               <pic:blipFill rotWithShape="1">
-                                <a:blip r:embed="rId15" cstate="print">
+                                <a:blip r:embed="rId16" cstate="print">
                                   <a:extLst>
                                     <a:ext uri="{28A0092B-C50C-407E-A947-70E740481C1C}">
                                       <a14:useLocalDpi xmlns:a14="http://schemas.microsoft.com/office/drawing/2010/main" val="0"/>
@@ -1325,7 +1584,7 @@
                                 <pic:cNvPicPr/>
                               </pic:nvPicPr>
                               <pic:blipFill rotWithShape="1">
-                                <a:blip r:embed="rId16" cstate="print">
+                                <a:blip r:embed="rId17" cstate="print">
                                   <a:extLst>
                                     <a:ext uri="{28A0092B-C50C-407E-A947-70E740481C1C}">
                                       <a14:useLocalDpi xmlns:a14="http://schemas.microsoft.com/office/drawing/2010/main" val="0"/>
@@ -1421,6 +1680,11 @@
       </w:r>
     </w:p>
     <w:p>
+      <w:r>
+        <w:t xml:space="preserve"> This section describes the steps in training a supervised patch classification model:</w:t>
+      </w:r>
+    </w:p>
+    <w:p>
       <w:pPr>
         <w:pStyle w:val="ListParagraph"/>
         <w:numPr>
@@ -1429,7 +1693,7 @@
         </w:numPr>
       </w:pPr>
       <w:r>
-        <w:t>The classifier was trained in a supervised manner</w:t>
+        <w:t>33 randomly selected images from both datasets (with AF and without AF) were manually labelled</w:t>
       </w:r>
     </w:p>
     <w:p>
@@ -1441,7 +1705,7 @@
         </w:numPr>
       </w:pPr>
       <w:r>
-        <w:t>33 randomly selected images from both datasets (with AF and without AF) were manually labelled</w:t>
+        <w:t>These were split in 22 training and 11 validation images</w:t>
       </w:r>
     </w:p>
     <w:p>
@@ -1453,25 +1717,12 @@
         </w:numPr>
       </w:pPr>
       <w:r>
-        <w:t>These were split in 22 training and 11 validation images</w:t>
-      </w:r>
-    </w:p>
-    <w:p>
-      <w:pPr>
-        <w:pStyle w:val="ListParagraph"/>
-        <w:numPr>
-          <w:ilvl w:val="0"/>
-          <w:numId w:val="1"/>
-        </w:numPr>
-      </w:pPr>
-      <w:r>
-        <w:lastRenderedPageBreak/>
         <w:t xml:space="preserve">For each training image 9 augmented (randomly transformed) versions were added, resulting in a total training set of 220 (22 x (1 original + 9 augmented)) images. </w:t>
       </w:r>
       <w:r>
         <w:t xml:space="preserve">Data augmentation was implemented using the following repo: </w:t>
       </w:r>
-      <w:hyperlink r:id="rId17" w:history="1">
+      <w:hyperlink r:id="rId18" w:history="1">
         <w:r>
           <w:rPr>
             <w:rStyle w:val="Hyperlink"/>
@@ -1588,13 +1839,34 @@
         <w:t xml:space="preserve">of </w:t>
       </w:r>
       <w:r>
-        <w:t>class 1 and 20</w:t>
+        <w:t>C</w:t>
+      </w:r>
+      <w:r>
+        <w:t>lass</w:t>
+      </w:r>
+      <w:r>
+        <w:t>-</w:t>
+      </w:r>
+      <w:r>
+        <w:t>1 and 20</w:t>
       </w:r>
       <w:r>
         <w:t xml:space="preserve"> of</w:t>
       </w:r>
       <w:r>
-        <w:t xml:space="preserve"> class 0) were sampled from 4 images</w:t>
+        <w:t xml:space="preserve"> </w:t>
+      </w:r>
+      <w:r>
+        <w:t>C</w:t>
+      </w:r>
+      <w:r>
+        <w:t>lass</w:t>
+      </w:r>
+      <w:r>
+        <w:t>-</w:t>
+      </w:r>
+      <w:r>
+        <w:t>0) were sampled from 4 images</w:t>
       </w:r>
       <w:r>
         <w:t xml:space="preserve">. That is, </w:t>
@@ -1603,13 +1875,37 @@
         <w:t>five</w:t>
       </w:r>
       <w:r>
-        <w:t xml:space="preserve"> class 1 and </w:t>
+        <w:t xml:space="preserve"> </w:t>
+      </w:r>
+      <w:r>
+        <w:t>C</w:t>
+      </w:r>
+      <w:r>
+        <w:t>lass</w:t>
+      </w:r>
+      <w:r>
+        <w:t>-</w:t>
+      </w:r>
+      <w:r>
+        <w:t xml:space="preserve">1 and </w:t>
       </w:r>
       <w:r>
         <w:t>five</w:t>
       </w:r>
       <w:r>
-        <w:t xml:space="preserve"> class 0 </w:t>
+        <w:t xml:space="preserve"> </w:t>
+      </w:r>
+      <w:r>
+        <w:t>C</w:t>
+      </w:r>
+      <w:r>
+        <w:t>lass</w:t>
+      </w:r>
+      <w:r>
+        <w:t>-</w:t>
+      </w:r>
+      <w:r>
+        <w:t xml:space="preserve">0 </w:t>
       </w:r>
       <w:r>
         <w:t>patches</w:t>
@@ -1627,7 +1923,13 @@
         <w:t>in</w:t>
       </w:r>
       <w:r>
-        <w:t xml:space="preserve"> 200 epochs, ~2000 patches are sampled from each image.</w:t>
+        <w:t xml:space="preserve"> 200 epochs, ~2000 patches </w:t>
+      </w:r>
+      <w:r>
+        <w:t>were</w:t>
+      </w:r>
+      <w:r>
+        <w:t xml:space="preserve"> sampled from each image.</w:t>
       </w:r>
     </w:p>
     <w:p>
@@ -1715,6 +2017,33 @@
       <w:pPr>
         <w:pStyle w:val="ListParagraph"/>
       </w:pPr>
+    </w:p>
+    <w:p>
+      <w:pPr>
+        <w:pStyle w:val="ListParagraph"/>
+      </w:pPr>
+    </w:p>
+    <w:p>
+      <w:pPr>
+        <w:pStyle w:val="ListParagraph"/>
+      </w:pPr>
+    </w:p>
+    <w:p>
+      <w:pPr>
+        <w:pStyle w:val="ListParagraph"/>
+      </w:pPr>
+    </w:p>
+    <w:p>
+      <w:pPr>
+        <w:pStyle w:val="ListParagraph"/>
+      </w:pPr>
+    </w:p>
+    <w:p>
+      <w:pPr>
+        <w:pStyle w:val="ListParagraph"/>
+      </w:pPr>
+      <w:bookmarkStart w:id="0" w:name="_GoBack"/>
+      <w:bookmarkEnd w:id="0"/>
     </w:p>
     <w:tbl>
       <w:tblPr>
@@ -1739,6 +2068,7 @@
               <w:jc w:val="center"/>
             </w:pPr>
             <w:r>
+              <w:lastRenderedPageBreak/>
               <w:t>Model Architecture</w:t>
             </w:r>
           </w:p>
@@ -1792,7 +2122,7 @@
                           <pic:cNvPicPr/>
                         </pic:nvPicPr>
                         <pic:blipFill rotWithShape="1">
-                          <a:blip r:embed="rId18" cstate="print">
+                          <a:blip r:embed="rId19" cstate="print">
                             <a:extLst>
                               <a:ext uri="{28A0092B-C50C-407E-A947-70E740481C1C}">
                                 <a14:useLocalDpi xmlns:a14="http://schemas.microsoft.com/office/drawing/2010/main" val="0"/>
@@ -1858,7 +2188,7 @@
                           <pic:cNvPicPr/>
                         </pic:nvPicPr>
                         <pic:blipFill rotWithShape="1">
-                          <a:blip r:embed="rId19">
+                          <a:blip r:embed="rId20">
                             <a:extLst>
                               <a:ext uri="{28A0092B-C50C-407E-A947-70E740481C1C}">
                                 <a14:useLocalDpi xmlns:a14="http://schemas.microsoft.com/office/drawing/2010/main" val="0"/>
@@ -1942,32 +2272,39 @@
           <w:b/>
           <w:bCs/>
         </w:rPr>
-        <w:t>0.33</w:t>
-      </w:r>
-    </w:p>
-    <w:p>
-      <w:pPr>
-        <w:ind w:left="720"/>
-      </w:pPr>
-      <w:r>
-        <w:t>Dataset2 (without AF)</w:t>
-      </w:r>
-      <w:r>
-        <w:t xml:space="preserve"> barcode extraction accuracy is </w:t>
+        <w:t>0.3</w:t>
       </w:r>
       <w:r>
         <w:rPr>
           <w:b/>
           <w:bCs/>
         </w:rPr>
-        <w:t>0.0</w:t>
+        <w:t>9</w:t>
+      </w:r>
+    </w:p>
+    <w:p>
+      <w:pPr>
+        <w:ind w:left="720"/>
+      </w:pPr>
+      <w:r>
+        <w:t>Dataset2 (without AF)</w:t>
+      </w:r>
+      <w:r>
+        <w:t xml:space="preserve"> barcode extraction accuracy is </w:t>
       </w:r>
       <w:r>
         <w:rPr>
           <w:b/>
           <w:bCs/>
         </w:rPr>
-        <w:t>69</w:t>
+        <w:t>0.</w:t>
+      </w:r>
+      <w:r>
+        <w:rPr>
+          <w:b/>
+          <w:bCs/>
+        </w:rPr>
+        <w:t>144</w:t>
       </w:r>
     </w:p>
     <w:p>
@@ -1994,32 +2331,46 @@
           <w:b/>
           <w:bCs/>
         </w:rPr>
-        <w:t>53</w:t>
-      </w:r>
-    </w:p>
-    <w:p>
-      <w:pPr>
-        <w:ind w:left="720"/>
-      </w:pPr>
-      <w:r>
-        <w:t xml:space="preserve">Dataset2 (without AF) </w:t>
-      </w:r>
-      <w:bookmarkStart w:id="1" w:name="OLE_LINK1"/>
-      <w:bookmarkStart w:id="2" w:name="OLE_LINK2"/>
-      <w:r>
-        <w:t xml:space="preserve">barcode extraction accuracy </w:t>
-      </w:r>
-      <w:bookmarkEnd w:id="1"/>
-      <w:bookmarkEnd w:id="2"/>
-      <w:r>
-        <w:t xml:space="preserve">is </w:t>
+        <w:t>9</w:t>
       </w:r>
       <w:r>
         <w:rPr>
           <w:b/>
           <w:bCs/>
         </w:rPr>
-        <w:t>0.10</w:t>
+        <w:t>5</w:t>
+      </w:r>
+    </w:p>
+    <w:p>
+      <w:pPr>
+        <w:ind w:left="720"/>
+      </w:pPr>
+      <w:r>
+        <w:t xml:space="preserve">Dataset2 (without AF) </w:t>
+      </w:r>
+      <w:bookmarkStart w:id="1" w:name="OLE_LINK1"/>
+      <w:bookmarkStart w:id="2" w:name="OLE_LINK2"/>
+      <w:r>
+        <w:t xml:space="preserve">barcode extraction accuracy </w:t>
+      </w:r>
+      <w:bookmarkEnd w:id="1"/>
+      <w:bookmarkEnd w:id="2"/>
+      <w:r>
+        <w:t xml:space="preserve">is </w:t>
+      </w:r>
+      <w:r>
+        <w:rPr>
+          <w:b/>
+          <w:bCs/>
+        </w:rPr>
+        <w:t>0.1</w:t>
+      </w:r>
+      <w:r>
+        <w:rPr>
+          <w:b/>
+          <w:bCs/>
+        </w:rPr>
+        <w:t>3</w:t>
       </w:r>
     </w:p>
     <w:p/>
@@ -2049,11 +2400,9 @@
     <w:p/>
     <w:p>
       <w:r>
-        <w:lastRenderedPageBreak/>
-        <w:t>Overall, the current implementation rarely fails to detect at least some part of the barcode region. However, it detects a lot of spurious regions (particularly text) as barcode regions. Therefore, the model has low false negatives and high false positives. See the Challenges and Improvements section for further discussion on this.</w:t>
-      </w:r>
-    </w:p>
-    <w:p/>
+        <w:t>Overall, the current implementation rarely fails to detect at least some part of the barcode region. However, it detects a lot of spurious regions (particularly text) as barcode. Therefore, the model has low false negatives and high false positives. See the Challenges and Improvements section for further discussion on this.</w:t>
+      </w:r>
+    </w:p>
     <w:p/>
     <w:p>
       <w:pPr>
@@ -2109,13 +2458,58 @@
         <w:ind w:left="720"/>
       </w:pPr>
       <w:r>
-        <w:t>The images below show examples where the classifier gets confused between regions containing text and barcode. The current classifier is trained on labels from only one class (barcode). One way to deal with this misclassification could be to label non-barcode regions as a negative class.</w:t>
-      </w:r>
-      <w:r>
-        <w:t xml:space="preserve"> Another alternative</w:t>
-      </w:r>
-      <w:r>
-        <w:t xml:space="preserve"> could be as mentioned above to train a classifier that classifies these larger regions. It may also be possible to use </w:t>
+        <w:t xml:space="preserve">The images below show examples where the classifier gets confused between regions containing text and barcode. </w:t>
+      </w:r>
+      <w:r>
+        <w:t>There can be several ways to alleviate this issue:</w:t>
+      </w:r>
+    </w:p>
+    <w:p>
+      <w:pPr>
+        <w:pStyle w:val="ListParagraph"/>
+        <w:numPr>
+          <w:ilvl w:val="1"/>
+          <w:numId w:val="3"/>
+        </w:numPr>
+      </w:pPr>
+      <w:r>
+        <w:t>The current classifier is trained on labels from only one class (barcode). One way to deal with this misclassification could be to label non-barcode regions as a negative class.</w:t>
+      </w:r>
+      <w:r>
+        <w:t xml:space="preserve"> </w:t>
+      </w:r>
+    </w:p>
+    <w:p>
+      <w:pPr>
+        <w:pStyle w:val="ListParagraph"/>
+        <w:numPr>
+          <w:ilvl w:val="1"/>
+          <w:numId w:val="3"/>
+        </w:numPr>
+      </w:pPr>
+      <w:r>
+        <w:t>Another alternative</w:t>
+      </w:r>
+      <w:r>
+        <w:t xml:space="preserve"> could be as mentioned above to train a classifier that </w:t>
+      </w:r>
+      <w:r>
+        <w:t xml:space="preserve">further </w:t>
+      </w:r>
+      <w:r>
+        <w:t xml:space="preserve">classifies these larger regions. </w:t>
+      </w:r>
+    </w:p>
+    <w:p>
+      <w:pPr>
+        <w:pStyle w:val="ListParagraph"/>
+        <w:numPr>
+          <w:ilvl w:val="1"/>
+          <w:numId w:val="3"/>
+        </w:numPr>
+      </w:pPr>
+      <w:r>
+        <w:t xml:space="preserve">It may also be possible to use </w:t>
       </w:r>
       <w:r>
         <w:t xml:space="preserve">MSER and </w:t>
@@ -2131,6 +2525,54 @@
       </w:r>
       <w:r>
         <w:t xml:space="preserve"> text and barcode regions. One such approach is described in the Design Choices section below.</w:t>
+      </w:r>
+    </w:p>
+    <w:p>
+      <w:pPr>
+        <w:pStyle w:val="ListParagraph"/>
+        <w:numPr>
+          <w:ilvl w:val="1"/>
+          <w:numId w:val="3"/>
+        </w:numPr>
+      </w:pPr>
+      <w:r>
+        <w:lastRenderedPageBreak/>
+        <w:t>I</w:t>
+      </w:r>
+      <w:r>
+        <w:t xml:space="preserve">f non-axis aligned rectangles can be used to label, segmentation models such as Mask RCNN or </w:t>
+      </w:r>
+      <w:proofErr w:type="spellStart"/>
+      <w:r>
+        <w:t>UNet</w:t>
+      </w:r>
+      <w:proofErr w:type="spellEnd"/>
+      <w:r>
+        <w:t xml:space="preserve"> can be used to more accurately segment the barcode region</w:t>
+      </w:r>
+    </w:p>
+    <w:p>
+      <w:pPr>
+        <w:pStyle w:val="ListParagraph"/>
+        <w:numPr>
+          <w:ilvl w:val="1"/>
+          <w:numId w:val="3"/>
+        </w:numPr>
+      </w:pPr>
+      <w:r>
+        <w:t xml:space="preserve">In images where the barcode region has significant rotation, the human labelled axis-aligned bounding boxes can be much larger than the barcode region and may contain some text regions. The classifier sees </w:t>
+      </w:r>
+      <w:r>
+        <w:t xml:space="preserve">patches that overlap with </w:t>
+      </w:r>
+      <w:r>
+        <w:t>these text regions as Class-1 and this could confuse</w:t>
+      </w:r>
+      <w:r>
+        <w:t xml:space="preserve"> the classifier</w:t>
+      </w:r>
+      <w:r>
+        <w:t>. Clustering activations of the second last layer of the network, may reveal that barcode and text regions form separate clusters. An unsupervised filtering in this case will be sufficient to remove text regions.</w:t>
       </w:r>
     </w:p>
     <w:tbl>
@@ -2179,7 +2621,7 @@
                           <pic:cNvPicPr/>
                         </pic:nvPicPr>
                         <pic:blipFill rotWithShape="1">
-                          <a:blip r:embed="rId20" cstate="print">
+                          <a:blip r:embed="rId21" cstate="print">
                             <a:extLst>
                               <a:ext uri="{28A0092B-C50C-407E-A947-70E740481C1C}">
                                 <a14:useLocalDpi xmlns:a14="http://schemas.microsoft.com/office/drawing/2010/main" val="0"/>
@@ -2239,7 +2681,7 @@
                           <pic:cNvPicPr/>
                         </pic:nvPicPr>
                         <pic:blipFill rotWithShape="1">
-                          <a:blip r:embed="rId21" cstate="print">
+                          <a:blip r:embed="rId22" cstate="print">
                             <a:extLst>
                               <a:ext uri="{28A0092B-C50C-407E-A947-70E740481C1C}">
                                 <a14:useLocalDpi xmlns:a14="http://schemas.microsoft.com/office/drawing/2010/main" val="0"/>
@@ -2304,7 +2746,7 @@
                           <pic:cNvPicPr/>
                         </pic:nvPicPr>
                         <pic:blipFill rotWithShape="1">
-                          <a:blip r:embed="rId22" cstate="print">
+                          <a:blip r:embed="rId23" cstate="print">
                             <a:extLst>
                               <a:ext uri="{28A0092B-C50C-407E-A947-70E740481C1C}">
                                 <a14:useLocalDpi xmlns:a14="http://schemas.microsoft.com/office/drawing/2010/main" val="0"/>
@@ -2366,7 +2808,37 @@
         <w:t xml:space="preserve">One major challenge with the </w:t>
       </w:r>
       <w:r>
-        <w:t>patch approaches is that the detected regions may not completely cover the barcode region, as shown in the image below. Possible remedies for this could be to</w:t>
+        <w:t>patch approaches is that the detected regions may not completely cover the barcode region, as shown in the image below. Possible remedies for this could be</w:t>
+      </w:r>
+      <w:r>
+        <w:t>:</w:t>
+      </w:r>
+    </w:p>
+    <w:p>
+      <w:pPr>
+        <w:pStyle w:val="ListParagraph"/>
+        <w:numPr>
+          <w:ilvl w:val="1"/>
+          <w:numId w:val="3"/>
+        </w:numPr>
+      </w:pPr>
+      <w:r>
+        <w:t>To train multiple patch based classifiers with varying patch sizes, resulting in models with a hierarchy of receptive field. The consensus between these models may capture larger portions of the barcode region.</w:t>
+      </w:r>
+    </w:p>
+    <w:p>
+      <w:pPr>
+        <w:pStyle w:val="ListParagraph"/>
+        <w:numPr>
+          <w:ilvl w:val="1"/>
+          <w:numId w:val="3"/>
+        </w:numPr>
+      </w:pPr>
+      <w:r>
+        <w:t>T</w:t>
+      </w:r>
+      <w:r>
+        <w:t>o</w:t>
       </w:r>
       <w:r>
         <w:t xml:space="preserve"> iteratively expand the detection region by adding neighbouring patches that have a higher likelihood of being a barcode region (based on classifier score and/or features of MSERs within these patches).</w:t>
@@ -2417,7 +2889,7 @@
                           <pic:cNvPicPr/>
                         </pic:nvPicPr>
                         <pic:blipFill rotWithShape="1">
-                          <a:blip r:embed="rId23">
+                          <a:blip r:embed="rId24">
                             <a:extLst>
                               <a:ext uri="{28A0092B-C50C-407E-A947-70E740481C1C}">
                                 <a14:useLocalDpi xmlns:a14="http://schemas.microsoft.com/office/drawing/2010/main" val="0"/>
@@ -2518,16 +2990,25 @@
         <w:t>a patch</w:t>
       </w:r>
       <w:r>
+        <w:t xml:space="preserve"> may be too small and</w:t>
+      </w:r>
+      <w:r>
+        <w:t xml:space="preserve"> not</w:t>
+      </w:r>
+      <w:r>
+        <w:t xml:space="preserve"> be able to</w:t>
+      </w:r>
+      <w:r>
+        <w:t xml:space="preserve"> capture sufficient context</w:t>
+      </w:r>
+      <w:r>
+        <w:t>.</w:t>
+      </w:r>
+      <w:r>
         <w:t xml:space="preserve"> </w:t>
       </w:r>
       <w:r>
-        <w:t>may</w:t>
-      </w:r>
-      <w:r>
-        <w:t xml:space="preserve"> not capture sufficient context</w:t>
-      </w:r>
-      <w:r>
-        <w:t xml:space="preserve"> and</w:t>
+        <w:t>Moreover,</w:t>
       </w:r>
       <w:r>
         <w:t xml:space="preserve"> </w:t>
@@ -2602,7 +3083,7 @@
                           <pic:cNvPicPr/>
                         </pic:nvPicPr>
                         <pic:blipFill rotWithShape="1">
-                          <a:blip r:embed="rId24" cstate="print">
+                          <a:blip r:embed="rId25" cstate="print">
                             <a:extLst>
                               <a:ext uri="{28A0092B-C50C-407E-A947-70E740481C1C}">
                                 <a14:useLocalDpi xmlns:a14="http://schemas.microsoft.com/office/drawing/2010/main" val="0"/>
@@ -2668,7 +3149,7 @@
                           <pic:cNvPicPr/>
                         </pic:nvPicPr>
                         <pic:blipFill rotWithShape="1">
-                          <a:blip r:embed="rId25" cstate="print">
+                          <a:blip r:embed="rId26" cstate="print">
                             <a:extLst>
                               <a:ext uri="{28A0092B-C50C-407E-A947-70E740481C1C}">
                                 <a14:useLocalDpi xmlns:a14="http://schemas.microsoft.com/office/drawing/2010/main" val="0"/>
@@ -2754,7 +3235,19 @@
         <w:pStyle w:val="ListParagraph"/>
       </w:pPr>
       <w:r>
-        <w:t>Deblurring defocused images is a widely studied problem in Computer Vision and various generic approaches have been developed for the same. The most simple such solution would be to train deblurring autoencoders</w:t>
+        <w:t xml:space="preserve">Deblurring defocused images is a widely studied problem in </w:t>
+      </w:r>
+      <w:r>
+        <w:t>c</w:t>
+      </w:r>
+      <w:r>
+        <w:t xml:space="preserve">omputer </w:t>
+      </w:r>
+      <w:r>
+        <w:t>v</w:t>
+      </w:r>
+      <w:r>
+        <w:t>ision and various generic approaches have been developed for the same. The most simple such solution would be to train deblurring autoencoders</w:t>
       </w:r>
       <w:r>
         <w:t xml:space="preserve"> or </w:t>
@@ -2768,17 +3261,17 @@
         <w:t xml:space="preserve"> like networks</w:t>
       </w:r>
       <w:r>
-        <w:t xml:space="preserve"> that can be trained in an </w:t>
+        <w:t xml:space="preserve"> that </w:t>
+      </w:r>
+      <w:r>
+        <w:lastRenderedPageBreak/>
+        <w:t xml:space="preserve">can be trained in an </w:t>
       </w:r>
       <w:r>
         <w:t>semi-</w:t>
       </w:r>
       <w:r>
-        <w:t xml:space="preserve">supervised manner by simulating defocus on sharp images. </w:t>
-      </w:r>
-      <w:r>
-        <w:lastRenderedPageBreak/>
-        <w:t xml:space="preserve">Barcode detection itself being a widely studied problem, several approaches specific to noisy barcodes have been developed. These often rely on the fact that a section of a barcode that encodes a single numeric value has a specific pattern, and </w:t>
+        <w:t xml:space="preserve">supervised manner by simulating defocus on sharp images. Barcode detection itself being a widely studied problem, several approaches specific to noisy barcodes have been developed. These often rely on the fact that a section of a barcode that encodes a single numeric value has a specific pattern, and </w:t>
       </w:r>
       <w:r>
         <w:t>the fact that</w:t>
@@ -2829,7 +3322,19 @@
       </w:r>
       <w:proofErr w:type="spellEnd"/>
       <w:r>
-        <w:t xml:space="preserve"> library to extract the code. However, it may be useful to sample multiple strips from the barcode region and get multiple codes. The consensus of these can be used as the final result. This step can make the approach more occlusion invariant.</w:t>
+        <w:t xml:space="preserve"> library to extract the code. However, it may be useful to sample multiple strips from the barcode region and get multiple codes. The consensus of these can be used as the final result. This step can make the approach more </w:t>
+      </w:r>
+      <w:r>
+        <w:t xml:space="preserve">robust to </w:t>
+      </w:r>
+      <w:r>
+        <w:t>occlusion</w:t>
+      </w:r>
+      <w:r>
+        <w:t>s</w:t>
+      </w:r>
+      <w:r>
+        <w:t>.</w:t>
       </w:r>
     </w:p>
     <w:p>
@@ -2854,16 +3359,46 @@
         <w:pStyle w:val="ListParagraph"/>
       </w:pPr>
       <w:r>
-        <w:t xml:space="preserve">Perhaps the most challenging scenario is to decode barcode regions that have undergone significant non-linear distortion. One possible approach to correct for this distortion could be to use the fact that barcode regions have many corners, which when not distorted are in straight horizontal lines (top and bottom). </w:t>
+        <w:t xml:space="preserve">Perhaps the most challenging scenario is to decode barcode regions that have undergone significant non-linear distortion. One possible approach to correct for this distortion could be to use the fact that barcode regions have many corners, which when not distorted </w:t>
+      </w:r>
+      <w:r>
+        <w:t>lie</w:t>
+      </w:r>
+      <w:r>
+        <w:t xml:space="preserve"> </w:t>
+      </w:r>
+      <w:r>
+        <w:t>on</w:t>
+      </w:r>
+      <w:r>
+        <w:t xml:space="preserve"> straight horizontal lines (top and bottom). </w:t>
       </w:r>
       <w:r>
         <w:t>A</w:t>
       </w:r>
       <w:r>
-        <w:t xml:space="preserve">lign corners detected in the barcode to ideal grid lines can </w:t>
-      </w:r>
-      <w:r>
-        <w:t>be used to correct</w:t>
+        <w:t>lign</w:t>
+      </w:r>
+      <w:r>
+        <w:t>ing</w:t>
+      </w:r>
+      <w:r>
+        <w:t xml:space="preserve"> corners detected in the barcode</w:t>
+      </w:r>
+      <w:r>
+        <w:t>,</w:t>
+      </w:r>
+      <w:r>
+        <w:t xml:space="preserve"> to ideal </w:t>
+      </w:r>
+      <w:r>
+        <w:t>top and bottom</w:t>
+      </w:r>
+      <w:r>
+        <w:t xml:space="preserve"> lines can </w:t>
+      </w:r>
+      <w:r>
+        <w:t>correct</w:t>
       </w:r>
       <w:r>
         <w:t xml:space="preserve"> the non-linear distortion. </w:t>
@@ -2872,10 +3407,34 @@
         <w:t>P</w:t>
       </w:r>
       <w:r>
-        <w:t xml:space="preserve">oint pattern matching algorithms like the Iterative Closest Point (ICP) </w:t>
-      </w:r>
-      <w:r>
-        <w:t xml:space="preserve">algorithm that compute piecewise affine transformations can be used </w:t>
+        <w:t xml:space="preserve">oint pattern matching algorithms </w:t>
+      </w:r>
+      <w:r>
+        <w:t>such as</w:t>
+      </w:r>
+      <w:r>
+        <w:t xml:space="preserve"> the Iterative Closest Point (ICP) </w:t>
+      </w:r>
+      <w:r>
+        <w:t>algorithm</w:t>
+      </w:r>
+      <w:r>
+        <w:t>,</w:t>
+      </w:r>
+      <w:r>
+        <w:t xml:space="preserve"> that compute</w:t>
+      </w:r>
+      <w:r>
+        <w:t>s</w:t>
+      </w:r>
+      <w:r>
+        <w:t xml:space="preserve"> piecewise affine transformations</w:t>
+      </w:r>
+      <w:r>
+        <w:t>,</w:t>
+      </w:r>
+      <w:r>
+        <w:t xml:space="preserve"> can be used </w:t>
       </w:r>
       <w:r>
         <w:t>to</w:t>
@@ -2925,10 +3484,19 @@
         </w:numPr>
       </w:pPr>
       <w:r>
-        <w:t xml:space="preserve">An alternative approach that </w:t>
-      </w:r>
-      <w:r>
-        <w:t xml:space="preserve">uses </w:t>
+        <w:t xml:space="preserve">An alternative </w:t>
+      </w:r>
+      <w:r>
+        <w:t xml:space="preserve">barcode region segmentation </w:t>
+      </w:r>
+      <w:r>
+        <w:t xml:space="preserve">approach </w:t>
+      </w:r>
+      <w:r>
+        <w:t>using</w:t>
+      </w:r>
+      <w:r>
+        <w:t xml:space="preserve"> </w:t>
       </w:r>
       <w:r>
         <w:t>traditional</w:t>
@@ -2937,7 +3505,13 @@
         <w:t xml:space="preserve"> CV</w:t>
       </w:r>
       <w:r>
-        <w:t xml:space="preserve"> methods was also studied in this investigation. The steps involved are:</w:t>
+        <w:t xml:space="preserve"> methods was also studied. The steps are</w:t>
+      </w:r>
+      <w:r>
+        <w:t xml:space="preserve"> as follows</w:t>
+      </w:r>
+      <w:r>
+        <w:t>:</w:t>
       </w:r>
     </w:p>
     <w:p>
@@ -2949,7 +3523,19 @@
         </w:numPr>
       </w:pPr>
       <w:r>
-        <w:t>Extract MSERs from the entire image</w:t>
+        <w:t xml:space="preserve">Extract </w:t>
+      </w:r>
+      <w:r>
+        <w:t>Maximally Stable Extremal Regions (</w:t>
+      </w:r>
+      <w:r>
+        <w:t>MSERs</w:t>
+      </w:r>
+      <w:r>
+        <w:t>)</w:t>
+      </w:r>
+      <w:r>
+        <w:t xml:space="preserve"> from the entire image</w:t>
       </w:r>
     </w:p>
     <w:p>
@@ -2961,7 +3547,25 @@
         </w:numPr>
       </w:pPr>
       <w:r>
-        <w:t>For each MSER extract features such as mean pixel intensity, area, and aspect ratio.</w:t>
+        <w:t xml:space="preserve">For each MSER extract </w:t>
+      </w:r>
+      <w:r>
+        <w:t xml:space="preserve">hand-crafter </w:t>
+      </w:r>
+      <w:r>
+        <w:t>features such as mean pixel intensity, area, and aspect ratio</w:t>
+      </w:r>
+      <w:r>
+        <w:t>, length</w:t>
+      </w:r>
+      <w:r>
+        <w:t>.</w:t>
+      </w:r>
+      <w:r>
+        <w:t xml:space="preserve"> </w:t>
+      </w:r>
+      <w:r>
+        <w:t>The figure below shows distribution of five hand-crafted features in one image.</w:t>
       </w:r>
     </w:p>
     <w:p>
@@ -2973,7 +3577,16 @@
         </w:numPr>
       </w:pPr>
       <w:r>
-        <w:t>Filter MSERs based on these features to keep only those that have long bars</w:t>
+        <w:t xml:space="preserve">Filter MSERs based on these features to keep only those that </w:t>
+      </w:r>
+      <w:r>
+        <w:t>are dark and have</w:t>
+      </w:r>
+      <w:r>
+        <w:t xml:space="preserve"> long bar</w:t>
+      </w:r>
+      <w:r>
+        <w:t>-like structure</w:t>
       </w:r>
     </w:p>
     <w:p>
@@ -2985,7 +3598,19 @@
         </w:numPr>
       </w:pPr>
       <w:r>
-        <w:t>Dilate these regions to get larger connected regions. These are proposed barcode regions.</w:t>
+        <w:t xml:space="preserve">Dilate these regions to get </w:t>
+      </w:r>
+      <w:r>
+        <w:t xml:space="preserve">a </w:t>
+      </w:r>
+      <w:r>
+        <w:t xml:space="preserve">larger connected </w:t>
+      </w:r>
+      <w:r>
+        <w:t xml:space="preserve">barcode </w:t>
+      </w:r>
+      <w:r>
+        <w:t>region</w:t>
       </w:r>
     </w:p>
     <w:p>
@@ -2998,7 +3623,13 @@
         <w:ind w:left="720"/>
       </w:pPr>
       <w:r>
-        <w:t>This methods, with heuristically identified thresholds for the three features, correctly identified barcodes in 6% of images. To achieve more practical results two approaches can be taken:</w:t>
+        <w:t>This methods, with heuristically identified thresholds,</w:t>
+      </w:r>
+      <w:r>
+        <w:t xml:space="preserve"> and hand-crafted rules,</w:t>
+      </w:r>
+      <w:r>
+        <w:t xml:space="preserve"> correctly identified barcodes in 6% of images. To achieve more practical results two approaches can be taken:</w:t>
       </w:r>
     </w:p>
     <w:p>
@@ -3012,6 +3643,9 @@
       <w:r>
         <w:t>Train a supervised classifier to classify MSERs based on these feature</w:t>
       </w:r>
+      <w:r>
+        <w:t>s</w:t>
+      </w:r>
     </w:p>
     <w:p>
       <w:pPr>
@@ -3022,28 +3656,179 @@
         </w:numPr>
       </w:pPr>
       <w:r>
-        <w:t>Use a Hough voting like m</w:t>
-      </w:r>
-      <w:r>
-        <w:t xml:space="preserve">echanism (which would </w:t>
-      </w:r>
-      <w:proofErr w:type="spellStart"/>
-      <w:r>
-        <w:t xml:space="preserve">include </w:t>
-      </w:r>
-      <w:proofErr w:type="spellEnd"/>
-      <w:r>
-        <w:t xml:space="preserve">MSER’s angle as a feature) to find regions in the Hough space that represent MSERs belonging to barcodes. This approach would require fine-tuning of bin sizes in the </w:t>
-      </w:r>
-      <w:proofErr w:type="spellStart"/>
-      <w:r>
-        <w:t>Hgh</w:t>
-      </w:r>
-      <w:proofErr w:type="spellEnd"/>
-      <w:r>
-        <w:t xml:space="preserve"> space.</w:t>
-      </w:r>
-    </w:p>
+        <w:t>Use a Hough voting m</w:t>
+      </w:r>
+      <w:r>
+        <w:t>echanism (which would include MSER’s angle as a feature) to find regions in the Hough space that represent MSERs belonging to barcodes. This approach would require fine-tuning of bin sizes in the H</w:t>
+      </w:r>
+      <w:r>
+        <w:t>ou</w:t>
+      </w:r>
+      <w:r>
+        <w:t>gh space.</w:t>
+      </w:r>
+    </w:p>
+    <w:p>
+      <w:pPr>
+        <w:ind w:left="720"/>
+      </w:pPr>
+    </w:p>
+    <w:p>
+      <w:pPr>
+        <w:ind w:left="720"/>
+      </w:pPr>
+    </w:p>
+    <w:tbl>
+      <w:tblPr>
+        <w:tblStyle w:val="TableGrid"/>
+        <w:tblW w:w="0" w:type="auto"/>
+        <w:tblInd w:w="720" w:type="dxa"/>
+        <w:tblBorders>
+          <w:top w:val="none" w:sz="0" w:space="0" w:color="auto"/>
+          <w:left w:val="none" w:sz="0" w:space="0" w:color="auto"/>
+          <w:bottom w:val="none" w:sz="0" w:space="0" w:color="auto"/>
+          <w:right w:val="none" w:sz="0" w:space="0" w:color="auto"/>
+          <w:insideH w:val="none" w:sz="0" w:space="0" w:color="auto"/>
+          <w:insideV w:val="none" w:sz="0" w:space="0" w:color="auto"/>
+        </w:tblBorders>
+        <w:tblCellMar>
+          <w:left w:w="0" w:type="dxa"/>
+          <w:right w:w="0" w:type="dxa"/>
+        </w:tblCellMar>
+        <w:tblLook w:val="04A0" w:firstRow="1" w:lastRow="0" w:firstColumn="1" w:lastColumn="0" w:noHBand="0" w:noVBand="1"/>
+      </w:tblPr>
+      <w:tblGrid>
+        <w:gridCol w:w="8300"/>
+      </w:tblGrid>
+      <w:tr>
+        <w:tc>
+          <w:tcPr>
+            <w:tcW w:w="9010" w:type="dxa"/>
+          </w:tcPr>
+          <w:p>
+            <w:r>
+              <w:rPr>
+                <w:noProof/>
+              </w:rPr>
+              <w:lastRenderedPageBreak/>
+              <w:drawing>
+                <wp:inline distT="0" distB="0" distL="0" distR="0" wp14:anchorId="008C6727" wp14:editId="79A45C83">
+                  <wp:extent cx="5179338" cy="1903863"/>
+                  <wp:effectExtent l="0" t="0" r="2540" b="1270"/>
+                  <wp:docPr id="2" name="Picture 2"/>
+                  <wp:cNvGraphicFramePr>
+                    <a:graphicFrameLocks xmlns:a="http://schemas.openxmlformats.org/drawingml/2006/main" noChangeAspect="1"/>
+                  </wp:cNvGraphicFramePr>
+                  <a:graphic xmlns:a="http://schemas.openxmlformats.org/drawingml/2006/main">
+                    <a:graphicData uri="http://schemas.openxmlformats.org/drawingml/2006/picture">
+                      <pic:pic xmlns:pic="http://schemas.openxmlformats.org/drawingml/2006/picture">
+                        <pic:nvPicPr>
+                          <pic:cNvPr id="2" name="Screenshot 2022-06-07 at 10.06.44 PM.png"/>
+                          <pic:cNvPicPr/>
+                        </pic:nvPicPr>
+                        <pic:blipFill rotWithShape="1">
+                          <a:blip r:embed="rId27" cstate="print">
+                            <a:extLst>
+                              <a:ext uri="{28A0092B-C50C-407E-A947-70E740481C1C}">
+                                <a14:useLocalDpi xmlns:a14="http://schemas.microsoft.com/office/drawing/2010/main" val="0"/>
+                              </a:ext>
+                            </a:extLst>
+                          </a:blip>
+                          <a:srcRect r="40193"/>
+                          <a:stretch/>
+                        </pic:blipFill>
+                        <pic:spPr bwMode="auto">
+                          <a:xfrm>
+                            <a:off x="0" y="0"/>
+                            <a:ext cx="5225123" cy="1920693"/>
+                          </a:xfrm>
+                          <a:prstGeom prst="rect">
+                            <a:avLst/>
+                          </a:prstGeom>
+                          <a:ln>
+                            <a:noFill/>
+                          </a:ln>
+                          <a:extLst>
+                            <a:ext uri="{53640926-AAD7-44D8-BBD7-CCE9431645EC}">
+                              <a14:shadowObscured xmlns:a14="http://schemas.microsoft.com/office/drawing/2010/main"/>
+                            </a:ext>
+                          </a:extLst>
+                        </pic:spPr>
+                      </pic:pic>
+                    </a:graphicData>
+                  </a:graphic>
+                </wp:inline>
+              </w:drawing>
+            </w:r>
+          </w:p>
+        </w:tc>
+      </w:tr>
+      <w:tr>
+        <w:tc>
+          <w:tcPr>
+            <w:tcW w:w="9010" w:type="dxa"/>
+          </w:tcPr>
+          <w:p>
+            <w:pPr>
+              <w:jc w:val="center"/>
+            </w:pPr>
+            <w:r>
+              <w:rPr>
+                <w:noProof/>
+              </w:rPr>
+              <w:drawing>
+                <wp:inline distT="0" distB="0" distL="0" distR="0" wp14:anchorId="372B8307" wp14:editId="19A1BA7F">
+                  <wp:extent cx="3527946" cy="1929376"/>
+                  <wp:effectExtent l="0" t="0" r="3175" b="1270"/>
+                  <wp:docPr id="6" name="Picture 6"/>
+                  <wp:cNvGraphicFramePr>
+                    <a:graphicFrameLocks xmlns:a="http://schemas.openxmlformats.org/drawingml/2006/main" noChangeAspect="1"/>
+                  </wp:cNvGraphicFramePr>
+                  <a:graphic xmlns:a="http://schemas.openxmlformats.org/drawingml/2006/main">
+                    <a:graphicData uri="http://schemas.openxmlformats.org/drawingml/2006/picture">
+                      <pic:pic xmlns:pic="http://schemas.openxmlformats.org/drawingml/2006/picture">
+                        <pic:nvPicPr>
+                          <pic:cNvPr id="2" name="Screenshot 2022-06-07 at 10.06.44 PM.png"/>
+                          <pic:cNvPicPr/>
+                        </pic:nvPicPr>
+                        <pic:blipFill rotWithShape="1">
+                          <a:blip r:embed="rId28" cstate="print">
+                            <a:extLst>
+                              <a:ext uri="{28A0092B-C50C-407E-A947-70E740481C1C}">
+                                <a14:useLocalDpi xmlns:a14="http://schemas.microsoft.com/office/drawing/2010/main" val="0"/>
+                              </a:ext>
+                            </a:extLst>
+                          </a:blip>
+                          <a:srcRect l="59800"/>
+                          <a:stretch/>
+                        </pic:blipFill>
+                        <pic:spPr bwMode="auto">
+                          <a:xfrm>
+                            <a:off x="0" y="0"/>
+                            <a:ext cx="3552627" cy="1942873"/>
+                          </a:xfrm>
+                          <a:prstGeom prst="rect">
+                            <a:avLst/>
+                          </a:prstGeom>
+                          <a:ln>
+                            <a:noFill/>
+                          </a:ln>
+                          <a:extLst>
+                            <a:ext uri="{53640926-AAD7-44D8-BBD7-CCE9431645EC}">
+                              <a14:shadowObscured xmlns:a14="http://schemas.microsoft.com/office/drawing/2010/main"/>
+                            </a:ext>
+                          </a:extLst>
+                        </pic:spPr>
+                      </pic:pic>
+                    </a:graphicData>
+                  </a:graphic>
+                </wp:inline>
+              </w:drawing>
+            </w:r>
+          </w:p>
+        </w:tc>
+      </w:tr>
+    </w:tbl>
     <w:p>
       <w:pPr>
         <w:ind w:left="720"/>
@@ -3068,7 +3853,6 @@
         </w:numPr>
       </w:pPr>
       <w:r>
-        <w:lastRenderedPageBreak/>
         <w:t>Alternative choices for supervised barcode region detection</w:t>
       </w:r>
     </w:p>
@@ -3077,7 +3861,13 @@
         <w:ind w:left="709"/>
       </w:pPr>
       <w:r>
-        <w:t xml:space="preserve">The most obvious alternative supervised deep learning based approach would be to use object detection models like </w:t>
+        <w:t xml:space="preserve">The most obvious alternative supervised deep learning based approach would be to use object detection models </w:t>
+      </w:r>
+      <w:r>
+        <w:t>such as</w:t>
+      </w:r>
+      <w:r>
+        <w:t xml:space="preserve"> </w:t>
       </w:r>
       <w:proofErr w:type="spellStart"/>
       <w:r>
@@ -3085,16 +3875,52 @@
       </w:r>
       <w:proofErr w:type="spellEnd"/>
       <w:r>
-        <w:t>. In the current implementation, the rationale behind using a custom patch based network was to be able to detect non-axis aligned bounding regions. Axis aligned bounding regions detected by standard object detection models can be much larger than a rotated barcode. The primary advantage of r</w:t>
-      </w:r>
-      <w:r>
-        <w:t xml:space="preserve">egion based models </w:t>
+        <w:t xml:space="preserve">. In the current implementation, the rationale behind using a custom patch based network was to be able to </w:t>
+      </w:r>
+      <w:r>
+        <w:t>segment</w:t>
+      </w:r>
+      <w:r>
+        <w:t xml:space="preserve"> non-axis aligned regions. Axis aligned bounding regions detected by standard object detection models can be much larger than a rotated barcode.</w:t>
+      </w:r>
+      <w:r>
+        <w:t xml:space="preserve"> As mentioned above, if segmentation labels are available, segmentation models such as Mask RCNN and </w:t>
+      </w:r>
+      <w:proofErr w:type="spellStart"/>
+      <w:r>
+        <w:t>UNets</w:t>
+      </w:r>
+      <w:proofErr w:type="spellEnd"/>
+      <w:r>
+        <w:t xml:space="preserve"> can be used instead of the patch based method proposed here. However, labelling images with segmentation labels, even rotated rectangles is time consuming.</w:t>
+      </w:r>
+    </w:p>
+    <w:p>
+      <w:pPr>
+        <w:ind w:left="709"/>
+      </w:pPr>
+    </w:p>
+    <w:p>
+      <w:pPr>
+        <w:ind w:left="709"/>
+      </w:pPr>
+      <w:r>
+        <w:t>One</w:t>
+      </w:r>
+      <w:r>
+        <w:t xml:space="preserve"> advantage of </w:t>
+      </w:r>
+      <w:r>
+        <w:t xml:space="preserve">these object detection and patch based models </w:t>
       </w:r>
       <w:r>
         <w:t>is</w:t>
       </w:r>
       <w:r>
         <w:t xml:space="preserve"> that they are occlusion resistant</w:t>
+      </w:r>
+      <w:r>
+        <w:t>.</w:t>
       </w:r>
     </w:p>
     <w:p>
@@ -3119,7 +3945,13 @@
         <w:ind w:left="720"/>
       </w:pPr>
       <w:r>
-        <w:t>Finally, one alternative approach is to use and end-to-end deep learning based solution where the model not only extracts the barcode region but also predicts the code given a barcode region.</w:t>
+        <w:t>Finally, one alternative approach is to use and end-to-end deep learning based solution where the model not only extracts the barcode region but also predicts the code given barcode region</w:t>
+      </w:r>
+      <w:r>
+        <w:t xml:space="preserve"> proposal</w:t>
+      </w:r>
+      <w:r>
+        <w:t>.</w:t>
       </w:r>
     </w:p>
     <w:p/>

</xml_diff>